<commit_message>
Relatório com etapas, e print do código
</commit_message>
<xml_diff>
--- a/CPI_Lucas_Luiz.docx
+++ b/CPI_Lucas_Luiz.docx
@@ -692,6 +692,7 @@
           <w:color w:val="000000"/>
           <w:sz w:val="27"/>
           <w:szCs w:val="27"/>
+          <w:u w:val="single"/>
         </w:rPr>
       </w:pPr>
       <w:r>
@@ -704,6 +705,8 @@
         <w:lastRenderedPageBreak/>
         <w:t>ATIVIDADE</w:t>
       </w:r>
+      <w:bookmarkStart w:id="0" w:name="_GoBack"/>
+      <w:bookmarkEnd w:id="0"/>
     </w:p>
     <w:p>
       <w:pPr>
@@ -885,41 +888,87 @@
     <w:p>
       <w:pPr>
         <w:pStyle w:val="PargrafodaLista"/>
-        <w:numPr>
-          <w:ilvl w:val="0"/>
-          <w:numId w:val="4"/>
-        </w:numPr>
-        <w:rPr>
-          <w:rFonts w:ascii="Times New Roman" w:hAnsi="Times New Roman"/>
-          <w:b/>
-          <w:sz w:val="28"/>
-          <w:szCs w:val="28"/>
-        </w:rPr>
-      </w:pPr>
-      <w:r>
-        <w:rPr>
-          <w:rFonts w:ascii="Times New Roman" w:hAnsi="Times New Roman"/>
-          <w:sz w:val="24"/>
-          <w:szCs w:val="24"/>
-        </w:rPr>
-        <w:t>Criado vetor de char para verificar os bits da instrução</w:t>
-      </w:r>
-      <w:r>
-        <w:rPr>
-          <w:rFonts w:ascii="Times New Roman" w:hAnsi="Times New Roman"/>
-          <w:sz w:val="24"/>
-          <w:szCs w:val="24"/>
-        </w:rPr>
-        <w:t>,</w:t>
-      </w:r>
-      <w:r>
-        <w:rPr>
-          <w:rFonts w:ascii="Times New Roman" w:hAnsi="Times New Roman"/>
-          <w:sz w:val="24"/>
-          <w:szCs w:val="24"/>
-        </w:rPr>
-        <w:t xml:space="preserve"> contadores de formatos de instruções, e os ciclos de cada tipo de formato.</w:t>
-      </w:r>
+        <w:rPr>
+          <w:rFonts w:ascii="Times New Roman" w:hAnsi="Times New Roman"/>
+          <w:b/>
+          <w:sz w:val="28"/>
+          <w:szCs w:val="28"/>
+        </w:rPr>
+      </w:pPr>
+    </w:p>
+    <w:p>
+      <w:pPr>
+        <w:pStyle w:val="PargrafodaLista"/>
+        <w:rPr>
+          <w:rFonts w:ascii="Times New Roman" w:hAnsi="Times New Roman"/>
+          <w:b/>
+          <w:sz w:val="28"/>
+          <w:szCs w:val="28"/>
+        </w:rPr>
+      </w:pPr>
+      <w:r>
+        <w:rPr>
+          <w:noProof/>
+          <w:lang w:eastAsia="pt-BR"/>
+        </w:rPr>
+        <w:drawing>
+          <wp:inline distT="0" distB="0" distL="0" distR="0" wp14:anchorId="54D29D6E" wp14:editId="66CE37B9">
+            <wp:extent cx="5400040" cy="1181100"/>
+            <wp:effectExtent l="0" t="0" r="0" b="0"/>
+            <wp:docPr id="1" name="Imagem 1"/>
+            <wp:cNvGraphicFramePr>
+              <a:graphicFrameLocks xmlns:a="http://schemas.openxmlformats.org/drawingml/2006/main" noChangeAspect="1"/>
+            </wp:cNvGraphicFramePr>
+            <a:graphic xmlns:a="http://schemas.openxmlformats.org/drawingml/2006/main">
+              <a:graphicData uri="http://schemas.openxmlformats.org/drawingml/2006/picture">
+                <pic:pic xmlns:pic="http://schemas.openxmlformats.org/drawingml/2006/picture">
+                  <pic:nvPicPr>
+                    <pic:cNvPr id="1" name=""/>
+                    <pic:cNvPicPr/>
+                  </pic:nvPicPr>
+                  <pic:blipFill>
+                    <a:blip r:embed="rId6"/>
+                    <a:stretch>
+                      <a:fillRect/>
+                    </a:stretch>
+                  </pic:blipFill>
+                  <pic:spPr>
+                    <a:xfrm>
+                      <a:off x="0" y="0"/>
+                      <a:ext cx="5400040" cy="1181100"/>
+                    </a:xfrm>
+                    <a:prstGeom prst="rect">
+                      <a:avLst/>
+                    </a:prstGeom>
+                  </pic:spPr>
+                </pic:pic>
+              </a:graphicData>
+            </a:graphic>
+          </wp:inline>
+        </w:drawing>
+      </w:r>
+    </w:p>
+    <w:p>
+      <w:pPr>
+        <w:pStyle w:val="PargrafodaLista"/>
+        <w:rPr>
+          <w:rFonts w:ascii="Times New Roman" w:hAnsi="Times New Roman"/>
+          <w:b/>
+          <w:sz w:val="28"/>
+          <w:szCs w:val="28"/>
+        </w:rPr>
+      </w:pPr>
+    </w:p>
+    <w:p>
+      <w:pPr>
+        <w:pStyle w:val="PargrafodaLista"/>
+        <w:rPr>
+          <w:rFonts w:ascii="Times New Roman" w:hAnsi="Times New Roman"/>
+          <w:b/>
+          <w:sz w:val="28"/>
+          <w:szCs w:val="28"/>
+        </w:rPr>
+      </w:pPr>
     </w:p>
     <w:p>
       <w:pPr>
@@ -941,8 +990,109 @@
           <w:sz w:val="24"/>
           <w:szCs w:val="24"/>
         </w:rPr>
-        <w:t>Fazendo uma leitura de cada linha (que seria cada instrução), foi verificado as 6 primeiras posições para analisar primeiramente o formato da instrução.</w:t>
-      </w:r>
+        <w:t>Criado vetor de char para verificar os bits da instrução</w:t>
+      </w:r>
+      <w:r>
+        <w:rPr>
+          <w:rFonts w:ascii="Times New Roman" w:hAnsi="Times New Roman"/>
+          <w:sz w:val="24"/>
+          <w:szCs w:val="24"/>
+        </w:rPr>
+        <w:t>,</w:t>
+      </w:r>
+      <w:r>
+        <w:rPr>
+          <w:rFonts w:ascii="Times New Roman" w:hAnsi="Times New Roman"/>
+          <w:sz w:val="24"/>
+          <w:szCs w:val="24"/>
+        </w:rPr>
+        <w:t xml:space="preserve"> contadores de formatos de instruções, e os ciclos de cada tipo de formato.</w:t>
+      </w:r>
+    </w:p>
+    <w:p>
+      <w:pPr>
+        <w:pStyle w:val="PargrafodaLista"/>
+        <w:rPr>
+          <w:rFonts w:ascii="Times New Roman" w:hAnsi="Times New Roman"/>
+          <w:b/>
+          <w:sz w:val="28"/>
+          <w:szCs w:val="28"/>
+        </w:rPr>
+      </w:pPr>
+    </w:p>
+    <w:p>
+      <w:pPr>
+        <w:pStyle w:val="PargrafodaLista"/>
+        <w:rPr>
+          <w:rFonts w:ascii="Times New Roman" w:hAnsi="Times New Roman"/>
+          <w:b/>
+          <w:sz w:val="28"/>
+          <w:szCs w:val="28"/>
+        </w:rPr>
+      </w:pPr>
+      <w:r>
+        <w:rPr>
+          <w:noProof/>
+          <w:lang w:eastAsia="pt-BR"/>
+        </w:rPr>
+        <w:drawing>
+          <wp:inline distT="0" distB="0" distL="0" distR="0" wp14:anchorId="4AE6A44E" wp14:editId="0167623A">
+            <wp:extent cx="5400040" cy="1324610"/>
+            <wp:effectExtent l="0" t="0" r="0" b="8890"/>
+            <wp:docPr id="2" name="Imagem 2"/>
+            <wp:cNvGraphicFramePr>
+              <a:graphicFrameLocks xmlns:a="http://schemas.openxmlformats.org/drawingml/2006/main" noChangeAspect="1"/>
+            </wp:cNvGraphicFramePr>
+            <a:graphic xmlns:a="http://schemas.openxmlformats.org/drawingml/2006/main">
+              <a:graphicData uri="http://schemas.openxmlformats.org/drawingml/2006/picture">
+                <pic:pic xmlns:pic="http://schemas.openxmlformats.org/drawingml/2006/picture">
+                  <pic:nvPicPr>
+                    <pic:cNvPr id="1" name=""/>
+                    <pic:cNvPicPr/>
+                  </pic:nvPicPr>
+                  <pic:blipFill>
+                    <a:blip r:embed="rId7"/>
+                    <a:stretch>
+                      <a:fillRect/>
+                    </a:stretch>
+                  </pic:blipFill>
+                  <pic:spPr>
+                    <a:xfrm>
+                      <a:off x="0" y="0"/>
+                      <a:ext cx="5400040" cy="1324610"/>
+                    </a:xfrm>
+                    <a:prstGeom prst="rect">
+                      <a:avLst/>
+                    </a:prstGeom>
+                  </pic:spPr>
+                </pic:pic>
+              </a:graphicData>
+            </a:graphic>
+          </wp:inline>
+        </w:drawing>
+      </w:r>
+    </w:p>
+    <w:p>
+      <w:pPr>
+        <w:pStyle w:val="PargrafodaLista"/>
+        <w:rPr>
+          <w:rFonts w:ascii="Times New Roman" w:hAnsi="Times New Roman"/>
+          <w:b/>
+          <w:sz w:val="28"/>
+          <w:szCs w:val="28"/>
+        </w:rPr>
+      </w:pPr>
+    </w:p>
+    <w:p>
+      <w:pPr>
+        <w:pStyle w:val="PargrafodaLista"/>
+        <w:rPr>
+          <w:rFonts w:ascii="Times New Roman" w:hAnsi="Times New Roman"/>
+          <w:b/>
+          <w:sz w:val="28"/>
+          <w:szCs w:val="28"/>
+        </w:rPr>
+      </w:pPr>
     </w:p>
     <w:p>
       <w:pPr>
@@ -964,8 +1114,83 @@
           <w:sz w:val="24"/>
           <w:szCs w:val="24"/>
         </w:rPr>
-        <w:t>Analisando alguns bits, adiciona-se aos contadores seus específicos formatos.</w:t>
-      </w:r>
+        <w:t>Fazendo uma leitura de cada linha (que seria cada instrução), foi verificado as 6 primeiras posições para analisar primeiramente o formato da instrução.</w:t>
+      </w:r>
+    </w:p>
+    <w:p>
+      <w:pPr>
+        <w:pStyle w:val="PargrafodaLista"/>
+        <w:rPr>
+          <w:rFonts w:ascii="Times New Roman" w:hAnsi="Times New Roman"/>
+          <w:b/>
+          <w:sz w:val="28"/>
+          <w:szCs w:val="28"/>
+        </w:rPr>
+      </w:pPr>
+      <w:r>
+        <w:rPr>
+          <w:noProof/>
+          <w:lang w:eastAsia="pt-BR"/>
+        </w:rPr>
+        <w:lastRenderedPageBreak/>
+        <w:drawing>
+          <wp:inline distT="0" distB="0" distL="0" distR="0" wp14:anchorId="243F9B1D" wp14:editId="6674EA1A">
+            <wp:extent cx="4648200" cy="809625"/>
+            <wp:effectExtent l="0" t="0" r="0" b="9525"/>
+            <wp:docPr id="3" name="Imagem 3"/>
+            <wp:cNvGraphicFramePr>
+              <a:graphicFrameLocks xmlns:a="http://schemas.openxmlformats.org/drawingml/2006/main" noChangeAspect="1"/>
+            </wp:cNvGraphicFramePr>
+            <a:graphic xmlns:a="http://schemas.openxmlformats.org/drawingml/2006/main">
+              <a:graphicData uri="http://schemas.openxmlformats.org/drawingml/2006/picture">
+                <pic:pic xmlns:pic="http://schemas.openxmlformats.org/drawingml/2006/picture">
+                  <pic:nvPicPr>
+                    <pic:cNvPr id="1" name=""/>
+                    <pic:cNvPicPr/>
+                  </pic:nvPicPr>
+                  <pic:blipFill>
+                    <a:blip r:embed="rId8"/>
+                    <a:stretch>
+                      <a:fillRect/>
+                    </a:stretch>
+                  </pic:blipFill>
+                  <pic:spPr>
+                    <a:xfrm>
+                      <a:off x="0" y="0"/>
+                      <a:ext cx="4648200" cy="809625"/>
+                    </a:xfrm>
+                    <a:prstGeom prst="rect">
+                      <a:avLst/>
+                    </a:prstGeom>
+                  </pic:spPr>
+                </pic:pic>
+              </a:graphicData>
+            </a:graphic>
+          </wp:inline>
+        </w:drawing>
+      </w:r>
+    </w:p>
+    <w:p>
+      <w:pPr>
+        <w:pStyle w:val="PargrafodaLista"/>
+        <w:rPr>
+          <w:rFonts w:ascii="Times New Roman" w:hAnsi="Times New Roman"/>
+          <w:b/>
+          <w:sz w:val="28"/>
+          <w:szCs w:val="28"/>
+        </w:rPr>
+      </w:pPr>
+    </w:p>
+    <w:p>
+      <w:pPr>
+        <w:pStyle w:val="PargrafodaLista"/>
+        <w:rPr>
+          <w:rFonts w:ascii="Times New Roman" w:hAnsi="Times New Roman"/>
+          <w:b/>
+          <w:sz w:val="28"/>
+          <w:szCs w:val="28"/>
+        </w:rPr>
+      </w:pPr>
     </w:p>
     <w:p>
       <w:pPr>
@@ -987,8 +1212,82 @@
           <w:sz w:val="24"/>
           <w:szCs w:val="24"/>
         </w:rPr>
-        <w:t>Tendo os valores dos ciclos, conclui-se com o cálculo de CPI (Ciclos por Instrução).</w:t>
-      </w:r>
+        <w:t>Analisando alguns bits, adiciona-se aos contadores seus específicos formatos.</w:t>
+      </w:r>
+    </w:p>
+    <w:p>
+      <w:pPr>
+        <w:pStyle w:val="PargrafodaLista"/>
+        <w:rPr>
+          <w:rFonts w:ascii="Times New Roman" w:hAnsi="Times New Roman"/>
+          <w:b/>
+          <w:sz w:val="28"/>
+          <w:szCs w:val="28"/>
+        </w:rPr>
+      </w:pPr>
+      <w:r>
+        <w:rPr>
+          <w:noProof/>
+          <w:lang w:eastAsia="pt-BR"/>
+        </w:rPr>
+        <w:drawing>
+          <wp:inline distT="0" distB="0" distL="0" distR="0" wp14:anchorId="76E78BDA" wp14:editId="5CBB10AB">
+            <wp:extent cx="5400040" cy="2663190"/>
+            <wp:effectExtent l="0" t="0" r="0" b="3810"/>
+            <wp:docPr id="4" name="Imagem 4"/>
+            <wp:cNvGraphicFramePr>
+              <a:graphicFrameLocks xmlns:a="http://schemas.openxmlformats.org/drawingml/2006/main" noChangeAspect="1"/>
+            </wp:cNvGraphicFramePr>
+            <a:graphic xmlns:a="http://schemas.openxmlformats.org/drawingml/2006/main">
+              <a:graphicData uri="http://schemas.openxmlformats.org/drawingml/2006/picture">
+                <pic:pic xmlns:pic="http://schemas.openxmlformats.org/drawingml/2006/picture">
+                  <pic:nvPicPr>
+                    <pic:cNvPr id="1" name=""/>
+                    <pic:cNvPicPr/>
+                  </pic:nvPicPr>
+                  <pic:blipFill>
+                    <a:blip r:embed="rId9"/>
+                    <a:stretch>
+                      <a:fillRect/>
+                    </a:stretch>
+                  </pic:blipFill>
+                  <pic:spPr>
+                    <a:xfrm>
+                      <a:off x="0" y="0"/>
+                      <a:ext cx="5400040" cy="2663190"/>
+                    </a:xfrm>
+                    <a:prstGeom prst="rect">
+                      <a:avLst/>
+                    </a:prstGeom>
+                  </pic:spPr>
+                </pic:pic>
+              </a:graphicData>
+            </a:graphic>
+          </wp:inline>
+        </w:drawing>
+      </w:r>
+    </w:p>
+    <w:p>
+      <w:pPr>
+        <w:pStyle w:val="PargrafodaLista"/>
+        <w:rPr>
+          <w:rFonts w:ascii="Times New Roman" w:hAnsi="Times New Roman"/>
+          <w:b/>
+          <w:sz w:val="28"/>
+          <w:szCs w:val="28"/>
+        </w:rPr>
+      </w:pPr>
+    </w:p>
+    <w:p>
+      <w:pPr>
+        <w:pStyle w:val="PargrafodaLista"/>
+        <w:rPr>
+          <w:rFonts w:ascii="Times New Roman" w:hAnsi="Times New Roman"/>
+          <w:b/>
+          <w:sz w:val="28"/>
+          <w:szCs w:val="28"/>
+        </w:rPr>
+      </w:pPr>
     </w:p>
     <w:p>
       <w:pPr>
@@ -1010,10 +1309,222 @@
           <w:sz w:val="24"/>
           <w:szCs w:val="24"/>
         </w:rPr>
+        <w:t>Tendo os valores dos ciclos, conclui-se com o cálculo de CPI (Ciclos por Instrução).</w:t>
+      </w:r>
+    </w:p>
+    <w:p>
+      <w:pPr>
+        <w:pStyle w:val="PargrafodaLista"/>
+        <w:rPr>
+          <w:rFonts w:ascii="Times New Roman" w:hAnsi="Times New Roman"/>
+          <w:b/>
+          <w:sz w:val="28"/>
+          <w:szCs w:val="28"/>
+        </w:rPr>
+      </w:pPr>
+    </w:p>
+    <w:p>
+      <w:pPr>
+        <w:pStyle w:val="PargrafodaLista"/>
+        <w:rPr>
+          <w:rFonts w:ascii="Times New Roman" w:hAnsi="Times New Roman"/>
+          <w:b/>
+          <w:sz w:val="28"/>
+          <w:szCs w:val="28"/>
+        </w:rPr>
+      </w:pPr>
+      <w:r>
+        <w:rPr>
+          <w:noProof/>
+          <w:lang w:eastAsia="pt-BR"/>
+        </w:rPr>
+        <w:drawing>
+          <wp:inline distT="0" distB="0" distL="0" distR="0" wp14:anchorId="4BD5E18D" wp14:editId="3A497BAD">
+            <wp:extent cx="5400040" cy="433705"/>
+            <wp:effectExtent l="0" t="0" r="0" b="4445"/>
+            <wp:docPr id="5" name="Imagem 5"/>
+            <wp:cNvGraphicFramePr>
+              <a:graphicFrameLocks xmlns:a="http://schemas.openxmlformats.org/drawingml/2006/main" noChangeAspect="1"/>
+            </wp:cNvGraphicFramePr>
+            <a:graphic xmlns:a="http://schemas.openxmlformats.org/drawingml/2006/main">
+              <a:graphicData uri="http://schemas.openxmlformats.org/drawingml/2006/picture">
+                <pic:pic xmlns:pic="http://schemas.openxmlformats.org/drawingml/2006/picture">
+                  <pic:nvPicPr>
+                    <pic:cNvPr id="1" name=""/>
+                    <pic:cNvPicPr/>
+                  </pic:nvPicPr>
+                  <pic:blipFill>
+                    <a:blip r:embed="rId10"/>
+                    <a:stretch>
+                      <a:fillRect/>
+                    </a:stretch>
+                  </pic:blipFill>
+                  <pic:spPr>
+                    <a:xfrm>
+                      <a:off x="0" y="0"/>
+                      <a:ext cx="5400040" cy="433705"/>
+                    </a:xfrm>
+                    <a:prstGeom prst="rect">
+                      <a:avLst/>
+                    </a:prstGeom>
+                  </pic:spPr>
+                </pic:pic>
+              </a:graphicData>
+            </a:graphic>
+          </wp:inline>
+        </w:drawing>
+      </w:r>
+    </w:p>
+    <w:p>
+      <w:pPr>
+        <w:pStyle w:val="PargrafodaLista"/>
+        <w:rPr>
+          <w:rFonts w:ascii="Times New Roman" w:hAnsi="Times New Roman"/>
+          <w:b/>
+          <w:sz w:val="28"/>
+          <w:szCs w:val="28"/>
+        </w:rPr>
+      </w:pPr>
+    </w:p>
+    <w:p>
+      <w:pPr>
+        <w:pStyle w:val="PargrafodaLista"/>
+        <w:rPr>
+          <w:rFonts w:ascii="Times New Roman" w:hAnsi="Times New Roman"/>
+          <w:b/>
+          <w:sz w:val="28"/>
+          <w:szCs w:val="28"/>
+        </w:rPr>
+      </w:pPr>
+    </w:p>
+    <w:p>
+      <w:pPr>
+        <w:pStyle w:val="PargrafodaLista"/>
+        <w:numPr>
+          <w:ilvl w:val="0"/>
+          <w:numId w:val="4"/>
+        </w:numPr>
+        <w:rPr>
+          <w:rFonts w:ascii="Times New Roman" w:hAnsi="Times New Roman"/>
+          <w:b/>
+          <w:sz w:val="28"/>
+          <w:szCs w:val="28"/>
+        </w:rPr>
+      </w:pPr>
+      <w:r>
+        <w:rPr>
+          <w:rFonts w:ascii="Times New Roman" w:hAnsi="Times New Roman"/>
+          <w:sz w:val="24"/>
+          <w:szCs w:val="24"/>
+        </w:rPr>
         <w:t>Imprime na tela os valores registrados.</w:t>
       </w:r>
-      <w:bookmarkStart w:id="0" w:name="_GoBack"/>
-      <w:bookmarkEnd w:id="0"/>
+    </w:p>
+    <w:p>
+      <w:pPr>
+        <w:pStyle w:val="PargrafodaLista"/>
+        <w:rPr>
+          <w:rFonts w:ascii="Times New Roman" w:hAnsi="Times New Roman"/>
+          <w:b/>
+          <w:sz w:val="28"/>
+          <w:szCs w:val="28"/>
+        </w:rPr>
+      </w:pPr>
+      <w:r>
+        <w:rPr>
+          <w:noProof/>
+          <w:lang w:eastAsia="pt-BR"/>
+        </w:rPr>
+        <w:lastRenderedPageBreak/>
+        <w:drawing>
+          <wp:inline distT="0" distB="0" distL="0" distR="0" wp14:anchorId="2A64F893" wp14:editId="4618962A">
+            <wp:extent cx="4733925" cy="8753475"/>
+            <wp:effectExtent l="0" t="0" r="9525" b="9525"/>
+            <wp:docPr id="6" name="Imagem 6"/>
+            <wp:cNvGraphicFramePr>
+              <a:graphicFrameLocks xmlns:a="http://schemas.openxmlformats.org/drawingml/2006/main" noChangeAspect="1"/>
+            </wp:cNvGraphicFramePr>
+            <a:graphic xmlns:a="http://schemas.openxmlformats.org/drawingml/2006/main">
+              <a:graphicData uri="http://schemas.openxmlformats.org/drawingml/2006/picture">
+                <pic:pic xmlns:pic="http://schemas.openxmlformats.org/drawingml/2006/picture">
+                  <pic:nvPicPr>
+                    <pic:cNvPr id="1" name=""/>
+                    <pic:cNvPicPr/>
+                  </pic:nvPicPr>
+                  <pic:blipFill>
+                    <a:blip r:embed="rId11"/>
+                    <a:stretch>
+                      <a:fillRect/>
+                    </a:stretch>
+                  </pic:blipFill>
+                  <pic:spPr>
+                    <a:xfrm>
+                      <a:off x="0" y="0"/>
+                      <a:ext cx="4733925" cy="8753475"/>
+                    </a:xfrm>
+                    <a:prstGeom prst="rect">
+                      <a:avLst/>
+                    </a:prstGeom>
+                  </pic:spPr>
+                </pic:pic>
+              </a:graphicData>
+            </a:graphic>
+          </wp:inline>
+        </w:drawing>
+      </w:r>
+    </w:p>
+    <w:p>
+      <w:pPr>
+        <w:pStyle w:val="PargrafodaLista"/>
+        <w:rPr>
+          <w:rFonts w:ascii="Times New Roman" w:hAnsi="Times New Roman"/>
+          <w:b/>
+          <w:sz w:val="28"/>
+          <w:szCs w:val="28"/>
+        </w:rPr>
+      </w:pPr>
+      <w:r>
+        <w:rPr>
+          <w:noProof/>
+          <w:lang w:eastAsia="pt-BR"/>
+        </w:rPr>
+        <w:lastRenderedPageBreak/>
+        <w:drawing>
+          <wp:inline distT="0" distB="0" distL="0" distR="0" wp14:anchorId="01D8F4AD" wp14:editId="61B2DAED">
+            <wp:extent cx="3695700" cy="2857500"/>
+            <wp:effectExtent l="0" t="0" r="0" b="0"/>
+            <wp:docPr id="7" name="Imagem 7"/>
+            <wp:cNvGraphicFramePr>
+              <a:graphicFrameLocks xmlns:a="http://schemas.openxmlformats.org/drawingml/2006/main" noChangeAspect="1"/>
+            </wp:cNvGraphicFramePr>
+            <a:graphic xmlns:a="http://schemas.openxmlformats.org/drawingml/2006/main">
+              <a:graphicData uri="http://schemas.openxmlformats.org/drawingml/2006/picture">
+                <pic:pic xmlns:pic="http://schemas.openxmlformats.org/drawingml/2006/picture">
+                  <pic:nvPicPr>
+                    <pic:cNvPr id="1" name=""/>
+                    <pic:cNvPicPr/>
+                  </pic:nvPicPr>
+                  <pic:blipFill>
+                    <a:blip r:embed="rId12"/>
+                    <a:stretch>
+                      <a:fillRect/>
+                    </a:stretch>
+                  </pic:blipFill>
+                  <pic:spPr>
+                    <a:xfrm>
+                      <a:off x="0" y="0"/>
+                      <a:ext cx="3695700" cy="2857500"/>
+                    </a:xfrm>
+                    <a:prstGeom prst="rect">
+                      <a:avLst/>
+                    </a:prstGeom>
+                  </pic:spPr>
+                </pic:pic>
+              </a:graphicData>
+            </a:graphic>
+          </wp:inline>
+        </w:drawing>
+      </w:r>
     </w:p>
     <w:sectPr>
       <w:pgSz w:w="11906" w:h="16838"/>

</xml_diff>

<commit_message>
Adicionado as entradas e saídas do exercício 1
</commit_message>
<xml_diff>
--- a/CPI_Lucas_Luiz.docx
+++ b/CPI_Lucas_Luiz.docx
@@ -655,7 +655,15 @@
           <w:sz w:val="24"/>
           <w:szCs w:val="24"/>
         </w:rPr>
-        <w:t>10/09/2018</w:t>
+        <w:t>12</w:t>
+      </w:r>
+      <w:r>
+        <w:rPr>
+          <w:rFonts w:ascii="Times New Roman" w:hAnsi="Times New Roman"/>
+          <w:sz w:val="24"/>
+          <w:szCs w:val="24"/>
+        </w:rPr>
+        <w:t>/09/2018</w:t>
       </w:r>
     </w:p>
     <w:p>
@@ -968,8 +976,6 @@
           <w:szCs w:val="28"/>
         </w:rPr>
       </w:pPr>
-      <w:bookmarkStart w:id="0" w:name="_GoBack"/>
-      <w:bookmarkEnd w:id="0"/>
     </w:p>
     <w:p>
       <w:pPr>
@@ -1537,6 +1543,710 @@
           </wp:inline>
         </w:drawing>
       </w:r>
+    </w:p>
+    <w:p>
+      <w:pPr>
+        <w:rPr>
+          <w:rFonts w:ascii="Times New Roman" w:hAnsi="Times New Roman"/>
+          <w:b/>
+          <w:sz w:val="40"/>
+          <w:szCs w:val="40"/>
+        </w:rPr>
+      </w:pPr>
+      <w:r>
+        <w:rPr>
+          <w:rFonts w:ascii="Times New Roman" w:hAnsi="Times New Roman"/>
+          <w:b/>
+          <w:sz w:val="40"/>
+          <w:szCs w:val="40"/>
+        </w:rPr>
+        <w:t xml:space="preserve">► </w:t>
+      </w:r>
+      <w:r>
+        <w:rPr>
+          <w:rFonts w:ascii="Times New Roman" w:hAnsi="Times New Roman"/>
+          <w:b/>
+          <w:sz w:val="40"/>
+          <w:szCs w:val="40"/>
+        </w:rPr>
+        <w:t>Exemplo de entrada e saída</w:t>
+      </w:r>
+    </w:p>
+    <w:p>
+      <w:pPr>
+        <w:rPr>
+          <w:rFonts w:ascii="Times New Roman" w:hAnsi="Times New Roman"/>
+          <w:b/>
+          <w:sz w:val="36"/>
+          <w:szCs w:val="40"/>
+        </w:rPr>
+      </w:pPr>
+      <w:r>
+        <w:rPr>
+          <w:rFonts w:ascii="Times New Roman" w:hAnsi="Times New Roman"/>
+          <w:b/>
+          <w:sz w:val="36"/>
+          <w:szCs w:val="40"/>
+        </w:rPr>
+        <w:t>Entrada:</w:t>
+      </w:r>
+    </w:p>
+    <w:p>
+      <w:pPr>
+        <w:rPr>
+          <w:rFonts w:ascii="Times New Roman" w:hAnsi="Times New Roman"/>
+          <w:b/>
+          <w:sz w:val="40"/>
+          <w:szCs w:val="40"/>
+        </w:rPr>
+      </w:pPr>
+      <w:r>
+        <w:rPr>
+          <w:rFonts w:ascii="Times New Roman" w:hAnsi="Times New Roman"/>
+          <w:b/>
+          <w:sz w:val="28"/>
+          <w:szCs w:val="40"/>
+        </w:rPr>
+        <w:t>Exercício 1 (.</w:t>
+      </w:r>
+      <w:proofErr w:type="spellStart"/>
+      <w:r>
+        <w:rPr>
+          <w:rFonts w:ascii="Times New Roman" w:hAnsi="Times New Roman"/>
+          <w:b/>
+          <w:sz w:val="28"/>
+          <w:szCs w:val="40"/>
+        </w:rPr>
+        <w:t>asm</w:t>
+      </w:r>
+      <w:proofErr w:type="spellEnd"/>
+      <w:proofErr w:type="gramStart"/>
+      <w:r>
+        <w:rPr>
+          <w:rFonts w:ascii="Times New Roman" w:hAnsi="Times New Roman"/>
+          <w:b/>
+          <w:sz w:val="28"/>
+          <w:szCs w:val="40"/>
+        </w:rPr>
+        <w:t>) :</w:t>
+      </w:r>
+      <w:proofErr w:type="gramEnd"/>
+    </w:p>
+    <w:p>
+      <w:pPr>
+        <w:pBdr>
+          <w:top w:val="single" w:sz="4" w:space="1" w:color="auto"/>
+          <w:left w:val="single" w:sz="4" w:space="4" w:color="auto"/>
+          <w:bottom w:val="single" w:sz="4" w:space="1" w:color="auto"/>
+          <w:right w:val="single" w:sz="4" w:space="4" w:color="auto"/>
+        </w:pBdr>
+        <w:rPr>
+          <w:rFonts w:ascii="Courier New" w:eastAsia="Times New Roman" w:hAnsi="Courier New" w:cs="Courier New"/>
+          <w:sz w:val="20"/>
+        </w:rPr>
+      </w:pPr>
+      <w:r>
+        <w:rPr>
+          <w:rFonts w:ascii="Courier New" w:hAnsi="Courier New" w:cs="Courier New"/>
+          <w:sz w:val="20"/>
+        </w:rPr>
+        <w:t xml:space="preserve">      .</w:t>
+      </w:r>
+      <w:proofErr w:type="spellStart"/>
+      <w:r>
+        <w:rPr>
+          <w:rFonts w:ascii="Courier New" w:hAnsi="Courier New" w:cs="Courier New"/>
+          <w:sz w:val="20"/>
+        </w:rPr>
+        <w:t>text</w:t>
+      </w:r>
+      <w:proofErr w:type="spellEnd"/>
+      <w:r>
+        <w:rPr>
+          <w:rFonts w:ascii="Courier New" w:hAnsi="Courier New" w:cs="Courier New"/>
+          <w:sz w:val="20"/>
+        </w:rPr>
+        <w:t xml:space="preserve">   # segmento de código (programa)</w:t>
+      </w:r>
+    </w:p>
+    <w:p>
+      <w:pPr>
+        <w:pBdr>
+          <w:top w:val="single" w:sz="4" w:space="1" w:color="auto"/>
+          <w:left w:val="single" w:sz="4" w:space="4" w:color="auto"/>
+          <w:bottom w:val="single" w:sz="4" w:space="1" w:color="auto"/>
+          <w:right w:val="single" w:sz="4" w:space="4" w:color="auto"/>
+        </w:pBdr>
+        <w:rPr>
+          <w:rFonts w:ascii="Courier New" w:hAnsi="Courier New" w:cs="Courier New"/>
+          <w:sz w:val="20"/>
+          <w:lang w:val="en-US"/>
+        </w:rPr>
+      </w:pPr>
+      <w:r>
+        <w:rPr>
+          <w:rFonts w:ascii="Courier New" w:hAnsi="Courier New" w:cs="Courier New"/>
+          <w:sz w:val="20"/>
+          <w:lang w:val="en-US"/>
+        </w:rPr>
+        <w:t xml:space="preserve">main:   </w:t>
+      </w:r>
+    </w:p>
+    <w:p>
+      <w:pPr>
+        <w:pBdr>
+          <w:top w:val="single" w:sz="4" w:space="1" w:color="auto"/>
+          <w:left w:val="single" w:sz="4" w:space="4" w:color="auto"/>
+          <w:bottom w:val="single" w:sz="4" w:space="1" w:color="auto"/>
+          <w:right w:val="single" w:sz="4" w:space="4" w:color="auto"/>
+        </w:pBdr>
+        <w:rPr>
+          <w:rFonts w:ascii="Courier New" w:hAnsi="Courier New" w:cs="Courier New"/>
+          <w:sz w:val="20"/>
+        </w:rPr>
+      </w:pPr>
+      <w:r>
+        <w:rPr>
+          <w:rFonts w:ascii="Courier New" w:hAnsi="Courier New" w:cs="Courier New"/>
+          <w:sz w:val="20"/>
+        </w:rPr>
+        <w:t xml:space="preserve">       </w:t>
+      </w:r>
+      <w:proofErr w:type="spellStart"/>
+      <w:r>
+        <w:rPr>
+          <w:rFonts w:ascii="Courier New" w:hAnsi="Courier New" w:cs="Courier New"/>
+          <w:sz w:val="20"/>
+        </w:rPr>
+        <w:t>addi</w:t>
+      </w:r>
+      <w:proofErr w:type="spellEnd"/>
+      <w:r>
+        <w:rPr>
+          <w:rFonts w:ascii="Courier New" w:hAnsi="Courier New" w:cs="Courier New"/>
+          <w:sz w:val="20"/>
+        </w:rPr>
+        <w:t xml:space="preserve"> $s1, $zero, 4 </w:t>
+      </w:r>
+    </w:p>
+    <w:p>
+      <w:pPr>
+        <w:pBdr>
+          <w:top w:val="single" w:sz="4" w:space="1" w:color="auto"/>
+          <w:left w:val="single" w:sz="4" w:space="4" w:color="auto"/>
+          <w:bottom w:val="single" w:sz="4" w:space="1" w:color="auto"/>
+          <w:right w:val="single" w:sz="4" w:space="4" w:color="auto"/>
+        </w:pBdr>
+        <w:rPr>
+          <w:rFonts w:ascii="Courier New" w:hAnsi="Courier New" w:cs="Courier New"/>
+          <w:sz w:val="20"/>
+        </w:rPr>
+      </w:pPr>
+      <w:r>
+        <w:rPr>
+          <w:rFonts w:ascii="Courier New" w:hAnsi="Courier New" w:cs="Courier New"/>
+          <w:sz w:val="20"/>
+        </w:rPr>
+        <w:t xml:space="preserve">       </w:t>
+      </w:r>
+      <w:proofErr w:type="spellStart"/>
+      <w:r>
+        <w:rPr>
+          <w:rFonts w:ascii="Courier New" w:hAnsi="Courier New" w:cs="Courier New"/>
+          <w:sz w:val="20"/>
+        </w:rPr>
+        <w:t>addi</w:t>
+      </w:r>
+      <w:proofErr w:type="spellEnd"/>
+      <w:r>
+        <w:rPr>
+          <w:rFonts w:ascii="Courier New" w:hAnsi="Courier New" w:cs="Courier New"/>
+          <w:sz w:val="20"/>
+        </w:rPr>
+        <w:t xml:space="preserve"> $s2, $zero, 3 </w:t>
+      </w:r>
+    </w:p>
+    <w:p>
+      <w:pPr>
+        <w:pBdr>
+          <w:top w:val="single" w:sz="4" w:space="1" w:color="auto"/>
+          <w:left w:val="single" w:sz="4" w:space="4" w:color="auto"/>
+          <w:bottom w:val="single" w:sz="4" w:space="1" w:color="auto"/>
+          <w:right w:val="single" w:sz="4" w:space="4" w:color="auto"/>
+        </w:pBdr>
+        <w:rPr>
+          <w:rFonts w:ascii="Courier New" w:hAnsi="Courier New" w:cs="Courier New"/>
+          <w:sz w:val="20"/>
+        </w:rPr>
+      </w:pPr>
+      <w:r>
+        <w:rPr>
+          <w:rFonts w:ascii="Courier New" w:hAnsi="Courier New" w:cs="Courier New"/>
+          <w:sz w:val="20"/>
+        </w:rPr>
+        <w:t xml:space="preserve">       </w:t>
+      </w:r>
+      <w:proofErr w:type="spellStart"/>
+      <w:r>
+        <w:rPr>
+          <w:rFonts w:ascii="Courier New" w:hAnsi="Courier New" w:cs="Courier New"/>
+          <w:sz w:val="20"/>
+        </w:rPr>
+        <w:t>addi</w:t>
+      </w:r>
+      <w:proofErr w:type="spellEnd"/>
+      <w:r>
+        <w:rPr>
+          <w:rFonts w:ascii="Courier New" w:hAnsi="Courier New" w:cs="Courier New"/>
+          <w:sz w:val="20"/>
+        </w:rPr>
+        <w:t xml:space="preserve"> $s3, $zero, 2 </w:t>
+      </w:r>
+    </w:p>
+    <w:p>
+      <w:pPr>
+        <w:pBdr>
+          <w:top w:val="single" w:sz="4" w:space="1" w:color="auto"/>
+          <w:left w:val="single" w:sz="4" w:space="4" w:color="auto"/>
+          <w:bottom w:val="single" w:sz="4" w:space="1" w:color="auto"/>
+          <w:right w:val="single" w:sz="4" w:space="4" w:color="auto"/>
+        </w:pBdr>
+        <w:rPr>
+          <w:rFonts w:ascii="Courier New" w:hAnsi="Courier New" w:cs="Courier New"/>
+          <w:sz w:val="20"/>
+        </w:rPr>
+      </w:pPr>
+      <w:r>
+        <w:rPr>
+          <w:rFonts w:ascii="Courier New" w:hAnsi="Courier New" w:cs="Courier New"/>
+          <w:sz w:val="20"/>
+        </w:rPr>
+        <w:t xml:space="preserve">       </w:t>
+      </w:r>
+      <w:proofErr w:type="spellStart"/>
+      <w:r>
+        <w:rPr>
+          <w:rFonts w:ascii="Courier New" w:hAnsi="Courier New" w:cs="Courier New"/>
+          <w:sz w:val="20"/>
+        </w:rPr>
+        <w:t>addi</w:t>
+      </w:r>
+      <w:proofErr w:type="spellEnd"/>
+      <w:r>
+        <w:rPr>
+          <w:rFonts w:ascii="Courier New" w:hAnsi="Courier New" w:cs="Courier New"/>
+          <w:sz w:val="20"/>
+        </w:rPr>
+        <w:t xml:space="preserve"> $s4, $zero, 1 </w:t>
+      </w:r>
+    </w:p>
+    <w:p>
+      <w:pPr>
+        <w:pBdr>
+          <w:top w:val="single" w:sz="4" w:space="1" w:color="auto"/>
+          <w:left w:val="single" w:sz="4" w:space="4" w:color="auto"/>
+          <w:bottom w:val="single" w:sz="4" w:space="1" w:color="auto"/>
+          <w:right w:val="single" w:sz="4" w:space="4" w:color="auto"/>
+        </w:pBdr>
+        <w:rPr>
+          <w:rFonts w:ascii="Courier New" w:hAnsi="Courier New" w:cs="Courier New"/>
+          <w:sz w:val="20"/>
+        </w:rPr>
+      </w:pPr>
+    </w:p>
+    <w:p>
+      <w:pPr>
+        <w:pBdr>
+          <w:top w:val="single" w:sz="4" w:space="1" w:color="auto"/>
+          <w:left w:val="single" w:sz="4" w:space="4" w:color="auto"/>
+          <w:bottom w:val="single" w:sz="4" w:space="1" w:color="auto"/>
+          <w:right w:val="single" w:sz="4" w:space="4" w:color="auto"/>
+        </w:pBdr>
+        <w:rPr>
+          <w:rFonts w:ascii="Courier New" w:hAnsi="Courier New" w:cs="Courier New"/>
+          <w:sz w:val="20"/>
+          <w:lang w:val="en-US"/>
+        </w:rPr>
+      </w:pPr>
+      <w:r>
+        <w:rPr>
+          <w:rFonts w:ascii="Courier New" w:hAnsi="Courier New" w:cs="Courier New"/>
+          <w:sz w:val="20"/>
+        </w:rPr>
+        <w:t xml:space="preserve">       </w:t>
+      </w:r>
+      <w:r>
+        <w:rPr>
+          <w:rFonts w:ascii="Courier New" w:hAnsi="Courier New" w:cs="Courier New"/>
+          <w:sz w:val="20"/>
+          <w:lang w:val="en-US"/>
+        </w:rPr>
+        <w:t>add $t0, $s1, $s2     # $t0 = g + h</w:t>
+      </w:r>
+    </w:p>
+    <w:p>
+      <w:pPr>
+        <w:pBdr>
+          <w:top w:val="single" w:sz="4" w:space="1" w:color="auto"/>
+          <w:left w:val="single" w:sz="4" w:space="4" w:color="auto"/>
+          <w:bottom w:val="single" w:sz="4" w:space="1" w:color="auto"/>
+          <w:right w:val="single" w:sz="4" w:space="4" w:color="auto"/>
+        </w:pBdr>
+        <w:rPr>
+          <w:rFonts w:ascii="Courier New" w:hAnsi="Courier New" w:cs="Courier New"/>
+          <w:sz w:val="20"/>
+          <w:lang w:val="en-US"/>
+        </w:rPr>
+      </w:pPr>
+      <w:r>
+        <w:rPr>
+          <w:rFonts w:ascii="Courier New" w:hAnsi="Courier New" w:cs="Courier New"/>
+          <w:sz w:val="20"/>
+          <w:lang w:val="en-US"/>
+        </w:rPr>
+        <w:t xml:space="preserve">       add $t1, $s3, $s4     # $t1 = </w:t>
+      </w:r>
+      <w:proofErr w:type="spellStart"/>
+      <w:r>
+        <w:rPr>
+          <w:rFonts w:ascii="Courier New" w:hAnsi="Courier New" w:cs="Courier New"/>
+          <w:sz w:val="20"/>
+          <w:lang w:val="en-US"/>
+        </w:rPr>
+        <w:t>i</w:t>
+      </w:r>
+      <w:proofErr w:type="spellEnd"/>
+      <w:r>
+        <w:rPr>
+          <w:rFonts w:ascii="Courier New" w:hAnsi="Courier New" w:cs="Courier New"/>
+          <w:sz w:val="20"/>
+          <w:lang w:val="en-US"/>
+        </w:rPr>
+        <w:t xml:space="preserve"> + j</w:t>
+      </w:r>
+    </w:p>
+    <w:p>
+      <w:pPr>
+        <w:pBdr>
+          <w:top w:val="single" w:sz="4" w:space="1" w:color="auto"/>
+          <w:left w:val="single" w:sz="4" w:space="4" w:color="auto"/>
+          <w:bottom w:val="single" w:sz="4" w:space="1" w:color="auto"/>
+          <w:right w:val="single" w:sz="4" w:space="4" w:color="auto"/>
+        </w:pBdr>
+        <w:rPr>
+          <w:rFonts w:ascii="Courier New" w:hAnsi="Courier New" w:cs="Courier New"/>
+          <w:sz w:val="20"/>
+          <w:lang w:val="en-US"/>
+        </w:rPr>
+      </w:pPr>
+      <w:r>
+        <w:rPr>
+          <w:rFonts w:ascii="Courier New" w:hAnsi="Courier New" w:cs="Courier New"/>
+          <w:sz w:val="20"/>
+          <w:lang w:val="en-US"/>
+        </w:rPr>
+        <w:t xml:space="preserve">       sub $s0, $t0, $t1     # f = $t0 - $t1</w:t>
+      </w:r>
+    </w:p>
+    <w:p>
+      <w:pPr>
+        <w:rPr>
+          <w:rFonts w:ascii="Times New Roman" w:hAnsi="Times New Roman"/>
+          <w:b/>
+          <w:sz w:val="28"/>
+          <w:szCs w:val="40"/>
+        </w:rPr>
+      </w:pPr>
+      <w:proofErr w:type="spellStart"/>
+      <w:r>
+        <w:rPr>
+          <w:rFonts w:ascii="Times New Roman" w:hAnsi="Times New Roman"/>
+          <w:b/>
+          <w:sz w:val="28"/>
+          <w:szCs w:val="40"/>
+        </w:rPr>
+        <w:t>Dump</w:t>
+      </w:r>
+      <w:proofErr w:type="spellEnd"/>
+      <w:r>
+        <w:rPr>
+          <w:rFonts w:ascii="Times New Roman" w:hAnsi="Times New Roman"/>
+          <w:b/>
+          <w:sz w:val="28"/>
+          <w:szCs w:val="40"/>
+        </w:rPr>
+        <w:t xml:space="preserve"> </w:t>
+      </w:r>
+      <w:proofErr w:type="gramStart"/>
+      <w:r>
+        <w:rPr>
+          <w:rFonts w:ascii="Times New Roman" w:hAnsi="Times New Roman"/>
+          <w:b/>
+          <w:sz w:val="28"/>
+          <w:szCs w:val="40"/>
+        </w:rPr>
+        <w:t>File :</w:t>
+      </w:r>
+      <w:proofErr w:type="gramEnd"/>
+    </w:p>
+    <w:p>
+      <w:pPr>
+        <w:pBdr>
+          <w:top w:val="single" w:sz="4" w:space="1" w:color="auto"/>
+          <w:left w:val="single" w:sz="4" w:space="4" w:color="auto"/>
+          <w:bottom w:val="single" w:sz="4" w:space="1" w:color="auto"/>
+          <w:right w:val="single" w:sz="4" w:space="4" w:color="auto"/>
+          <w:between w:val="single" w:sz="4" w:space="1" w:color="auto"/>
+          <w:bar w:val="single" w:sz="4" w:color="auto"/>
+        </w:pBdr>
+        <w:rPr>
+          <w:rFonts w:ascii="Times New Roman" w:hAnsi="Times New Roman"/>
+          <w:b/>
+        </w:rPr>
+      </w:pPr>
+      <w:r>
+        <w:rPr>
+          <w:rFonts w:ascii="Times New Roman" w:hAnsi="Times New Roman"/>
+          <w:b/>
+        </w:rPr>
+        <w:t>00100000000100010000000000000100</w:t>
+      </w:r>
+    </w:p>
+    <w:p>
+      <w:pPr>
+        <w:pBdr>
+          <w:top w:val="single" w:sz="4" w:space="1" w:color="auto"/>
+          <w:left w:val="single" w:sz="4" w:space="4" w:color="auto"/>
+          <w:bottom w:val="single" w:sz="4" w:space="1" w:color="auto"/>
+          <w:right w:val="single" w:sz="4" w:space="4" w:color="auto"/>
+          <w:between w:val="single" w:sz="4" w:space="1" w:color="auto"/>
+          <w:bar w:val="single" w:sz="4" w:color="auto"/>
+        </w:pBdr>
+        <w:rPr>
+          <w:rFonts w:ascii="Times New Roman" w:hAnsi="Times New Roman"/>
+          <w:b/>
+        </w:rPr>
+      </w:pPr>
+      <w:r>
+        <w:rPr>
+          <w:rFonts w:ascii="Times New Roman" w:hAnsi="Times New Roman"/>
+          <w:b/>
+        </w:rPr>
+        <w:t>00100000000100100000000000000011</w:t>
+      </w:r>
+    </w:p>
+    <w:p>
+      <w:pPr>
+        <w:pBdr>
+          <w:top w:val="single" w:sz="4" w:space="1" w:color="auto"/>
+          <w:left w:val="single" w:sz="4" w:space="4" w:color="auto"/>
+          <w:bottom w:val="single" w:sz="4" w:space="1" w:color="auto"/>
+          <w:right w:val="single" w:sz="4" w:space="4" w:color="auto"/>
+          <w:between w:val="single" w:sz="4" w:space="1" w:color="auto"/>
+          <w:bar w:val="single" w:sz="4" w:color="auto"/>
+        </w:pBdr>
+        <w:rPr>
+          <w:rFonts w:ascii="Times New Roman" w:hAnsi="Times New Roman"/>
+          <w:b/>
+        </w:rPr>
+      </w:pPr>
+      <w:r>
+        <w:rPr>
+          <w:rFonts w:ascii="Times New Roman" w:hAnsi="Times New Roman"/>
+          <w:b/>
+        </w:rPr>
+        <w:t>00100000000100110000000000000010</w:t>
+      </w:r>
+    </w:p>
+    <w:p>
+      <w:pPr>
+        <w:pBdr>
+          <w:top w:val="single" w:sz="4" w:space="1" w:color="auto"/>
+          <w:left w:val="single" w:sz="4" w:space="4" w:color="auto"/>
+          <w:bottom w:val="single" w:sz="4" w:space="1" w:color="auto"/>
+          <w:right w:val="single" w:sz="4" w:space="4" w:color="auto"/>
+          <w:between w:val="single" w:sz="4" w:space="1" w:color="auto"/>
+          <w:bar w:val="single" w:sz="4" w:color="auto"/>
+        </w:pBdr>
+        <w:rPr>
+          <w:rFonts w:ascii="Times New Roman" w:hAnsi="Times New Roman"/>
+          <w:b/>
+        </w:rPr>
+      </w:pPr>
+      <w:r>
+        <w:rPr>
+          <w:rFonts w:ascii="Times New Roman" w:hAnsi="Times New Roman"/>
+          <w:b/>
+        </w:rPr>
+        <w:t>00100000000101000000000000000001</w:t>
+      </w:r>
+    </w:p>
+    <w:p>
+      <w:pPr>
+        <w:pBdr>
+          <w:top w:val="single" w:sz="4" w:space="1" w:color="auto"/>
+          <w:left w:val="single" w:sz="4" w:space="4" w:color="auto"/>
+          <w:bottom w:val="single" w:sz="4" w:space="1" w:color="auto"/>
+          <w:right w:val="single" w:sz="4" w:space="4" w:color="auto"/>
+          <w:between w:val="single" w:sz="4" w:space="1" w:color="auto"/>
+          <w:bar w:val="single" w:sz="4" w:color="auto"/>
+        </w:pBdr>
+        <w:rPr>
+          <w:rFonts w:ascii="Times New Roman" w:hAnsi="Times New Roman"/>
+          <w:b/>
+        </w:rPr>
+      </w:pPr>
+      <w:r>
+        <w:rPr>
+          <w:rFonts w:ascii="Times New Roman" w:hAnsi="Times New Roman"/>
+          <w:b/>
+        </w:rPr>
+        <w:lastRenderedPageBreak/>
+        <w:t>00000010001100100100000000100000</w:t>
+      </w:r>
+    </w:p>
+    <w:p>
+      <w:pPr>
+        <w:pBdr>
+          <w:top w:val="single" w:sz="4" w:space="1" w:color="auto"/>
+          <w:left w:val="single" w:sz="4" w:space="4" w:color="auto"/>
+          <w:bottom w:val="single" w:sz="4" w:space="1" w:color="auto"/>
+          <w:right w:val="single" w:sz="4" w:space="4" w:color="auto"/>
+          <w:between w:val="single" w:sz="4" w:space="1" w:color="auto"/>
+          <w:bar w:val="single" w:sz="4" w:color="auto"/>
+        </w:pBdr>
+        <w:rPr>
+          <w:rFonts w:ascii="Times New Roman" w:hAnsi="Times New Roman"/>
+          <w:b/>
+        </w:rPr>
+      </w:pPr>
+      <w:r>
+        <w:rPr>
+          <w:rFonts w:ascii="Times New Roman" w:hAnsi="Times New Roman"/>
+          <w:b/>
+        </w:rPr>
+        <w:t>00000010011101000100100000100000</w:t>
+      </w:r>
+    </w:p>
+    <w:p>
+      <w:pPr>
+        <w:pBdr>
+          <w:top w:val="single" w:sz="4" w:space="1" w:color="auto"/>
+          <w:left w:val="single" w:sz="4" w:space="4" w:color="auto"/>
+          <w:bottom w:val="single" w:sz="4" w:space="1" w:color="auto"/>
+          <w:right w:val="single" w:sz="4" w:space="4" w:color="auto"/>
+          <w:between w:val="single" w:sz="4" w:space="1" w:color="auto"/>
+          <w:bar w:val="single" w:sz="4" w:color="auto"/>
+        </w:pBdr>
+        <w:rPr>
+          <w:rFonts w:ascii="Times New Roman" w:hAnsi="Times New Roman"/>
+          <w:b/>
+        </w:rPr>
+      </w:pPr>
+      <w:r>
+        <w:rPr>
+          <w:rFonts w:ascii="Times New Roman" w:hAnsi="Times New Roman"/>
+          <w:b/>
+        </w:rPr>
+        <w:t>00000001000010011000000000100010</w:t>
+      </w:r>
+      <w:r>
+        <w:rPr>
+          <w:rFonts w:ascii="Times New Roman" w:hAnsi="Times New Roman"/>
+          <w:b/>
+        </w:rPr>
+        <w:t xml:space="preserve"> </w:t>
+      </w:r>
+    </w:p>
+    <w:p>
+      <w:pPr>
+        <w:rPr>
+          <w:rFonts w:ascii="Times New Roman" w:hAnsi="Times New Roman"/>
+          <w:b/>
+          <w:sz w:val="28"/>
+          <w:szCs w:val="28"/>
+        </w:rPr>
+      </w:pPr>
+    </w:p>
+    <w:p>
+      <w:pPr>
+        <w:rPr>
+          <w:rFonts w:ascii="Times New Roman" w:hAnsi="Times New Roman"/>
+          <w:b/>
+          <w:sz w:val="28"/>
+          <w:szCs w:val="28"/>
+        </w:rPr>
+      </w:pPr>
+      <w:r>
+        <w:rPr>
+          <w:rFonts w:ascii="Times New Roman" w:hAnsi="Times New Roman"/>
+          <w:b/>
+          <w:sz w:val="36"/>
+          <w:szCs w:val="28"/>
+        </w:rPr>
+        <w:t>Saída:</w:t>
+      </w:r>
+      <w:r>
+        <w:rPr>
+          <w:rFonts w:ascii="Times New Roman" w:hAnsi="Times New Roman"/>
+          <w:b/>
+          <w:sz w:val="28"/>
+          <w:szCs w:val="28"/>
+        </w:rPr>
+        <w:t xml:space="preserve"> </w:t>
+      </w:r>
+    </w:p>
+    <w:p>
+      <w:pPr>
+        <w:rPr>
+          <w:rFonts w:ascii="Times New Roman" w:hAnsi="Times New Roman"/>
+          <w:b/>
+          <w:sz w:val="28"/>
+          <w:szCs w:val="28"/>
+        </w:rPr>
+      </w:pPr>
+      <w:r>
+        <w:rPr>
+          <w:noProof/>
+        </w:rPr>
+        <w:drawing>
+          <wp:inline distT="0" distB="0" distL="0" distR="0" wp14:anchorId="0E0FAB38" wp14:editId="4DA61AD0">
+            <wp:extent cx="4724400" cy="2447925"/>
+            <wp:effectExtent l="0" t="0" r="0" b="9525"/>
+            <wp:docPr id="1" name="Imagem 1"/>
+            <wp:cNvGraphicFramePr>
+              <a:graphicFrameLocks xmlns:a="http://schemas.openxmlformats.org/drawingml/2006/main" noChangeAspect="1"/>
+            </wp:cNvGraphicFramePr>
+            <a:graphic xmlns:a="http://schemas.openxmlformats.org/drawingml/2006/main">
+              <a:graphicData uri="http://schemas.openxmlformats.org/drawingml/2006/picture">
+                <pic:pic xmlns:pic="http://schemas.openxmlformats.org/drawingml/2006/picture">
+                  <pic:nvPicPr>
+                    <pic:cNvPr id="1" name=""/>
+                    <pic:cNvPicPr/>
+                  </pic:nvPicPr>
+                  <pic:blipFill>
+                    <a:blip r:embed="rId13"/>
+                    <a:stretch>
+                      <a:fillRect/>
+                    </a:stretch>
+                  </pic:blipFill>
+                  <pic:spPr>
+                    <a:xfrm>
+                      <a:off x="0" y="0"/>
+                      <a:ext cx="4724400" cy="2447925"/>
+                    </a:xfrm>
+                    <a:prstGeom prst="rect">
+                      <a:avLst/>
+                    </a:prstGeom>
+                  </pic:spPr>
+                </pic:pic>
+              </a:graphicData>
+            </a:graphic>
+          </wp:inline>
+        </w:drawing>
+      </w:r>
+      <w:bookmarkStart w:id="0" w:name="_GoBack"/>
+      <w:bookmarkEnd w:id="0"/>
     </w:p>
     <w:sectPr>
       <w:pgSz w:w="11906" w:h="16838"/>
@@ -2113,6 +2823,7 @@
     <w:lsdException w:name="HTML Sample" w:semiHidden="1" w:unhideWhenUsed="1"/>
     <w:lsdException w:name="HTML Typewriter" w:semiHidden="1" w:unhideWhenUsed="1"/>
     <w:lsdException w:name="HTML Variable" w:semiHidden="1" w:unhideWhenUsed="1"/>
+    <w:lsdException w:name="Normal Table" w:semiHidden="1" w:unhideWhenUsed="1"/>
     <w:lsdException w:name="annotation subject" w:semiHidden="1" w:unhideWhenUsed="1"/>
     <w:lsdException w:name="No List" w:semiHidden="1" w:unhideWhenUsed="1"/>
     <w:lsdException w:name="Outline List 1" w:semiHidden="1" w:unhideWhenUsed="1"/>
@@ -2156,8 +2867,10 @@
     <w:lsdException w:name="Table Elegant" w:semiHidden="1" w:unhideWhenUsed="1"/>
     <w:lsdException w:name="Table Professional" w:semiHidden="1" w:unhideWhenUsed="1"/>
     <w:lsdException w:name="Table Subtle 1" w:semiHidden="1" w:unhideWhenUsed="1"/>
+    <w:lsdException w:name="Table Subtle 2" w:semiHidden="1" w:unhideWhenUsed="1"/>
     <w:lsdException w:name="Table Web 1" w:semiHidden="1" w:unhideWhenUsed="1"/>
     <w:lsdException w:name="Table Web 2" w:semiHidden="1" w:unhideWhenUsed="1"/>
+    <w:lsdException w:name="Table Web 3" w:semiHidden="1" w:unhideWhenUsed="1"/>
     <w:lsdException w:name="Balloon Text" w:semiHidden="1" w:unhideWhenUsed="1"/>
     <w:lsdException w:name="Table Grid" w:uiPriority="39"/>
     <w:lsdException w:name="Table Theme" w:semiHidden="1" w:unhideWhenUsed="1"/>

</xml_diff>